<commit_message>
basic error handling. Updated Planification
</commit_message>
<xml_diff>
--- a/documents/Planificación.docx
+++ b/documents/Planificación.docx
@@ -55,19 +55,7 @@
           <w:szCs w:val="60"/>
           <w:u w:color="000000"/>
         </w:rPr>
-        <w:t>Tecnol</w:t>
-      </w:r>
-      <w:r>
-        <w:rPr>
-          <w:rStyle w:val="Ninguno"/>
-          <w:rFonts w:ascii="Calibri Light" w:eastAsia="Calibri Light" w:hAnsi="Calibri Light" w:cs="Calibri Light"/>
-          <w:b/>
-          <w:bCs/>
-          <w:sz w:val="60"/>
-          <w:szCs w:val="60"/>
-          <w:u w:color="000000"/>
-        </w:rPr>
-        <w:t>ó</w:t>
+        <w:t>Tecnoló</w:t>
       </w:r>
       <w:proofErr w:type="spellEnd"/>
       <w:r>
@@ -124,55 +112,7 @@
           <w:szCs w:val="60"/>
           <w:u w:color="000000"/>
         </w:rPr>
-        <w:t>T</w:t>
-      </w:r>
-      <w:r>
-        <w:rPr>
-          <w:rStyle w:val="Ninguno"/>
-          <w:rFonts w:ascii="Calibri Light" w:eastAsia="Calibri Light" w:hAnsi="Calibri Light" w:cs="Calibri Light"/>
-          <w:b/>
-          <w:bCs/>
-          <w:sz w:val="60"/>
-          <w:szCs w:val="60"/>
-          <w:u w:color="000000"/>
-        </w:rPr>
-        <w:t>é</w:t>
-      </w:r>
-      <w:r>
-        <w:rPr>
-          <w:rStyle w:val="Ninguno"/>
-          <w:rFonts w:ascii="Calibri Light" w:eastAsia="Calibri Light" w:hAnsi="Calibri Light" w:cs="Calibri Light"/>
-          <w:b/>
-          <w:bCs/>
-          <w:sz w:val="60"/>
-          <w:szCs w:val="60"/>
-          <w:u w:color="000000"/>
-        </w:rPr>
-        <w:t>cnicas y Tecnolog</w:t>
-      </w:r>
-      <w:r>
-        <w:rPr>
-          <w:rStyle w:val="Ninguno"/>
-          <w:rFonts w:ascii="Calibri Light" w:eastAsia="Calibri Light" w:hAnsi="Calibri Light" w:cs="Calibri Light"/>
-          <w:b/>
-          <w:bCs/>
-          <w:sz w:val="60"/>
-          <w:szCs w:val="60"/>
-          <w:u w:color="000000"/>
-        </w:rPr>
-        <w:t>í</w:t>
-      </w:r>
-      <w:r>
-        <w:rPr>
-          <w:rStyle w:val="Ninguno"/>
-          <w:rFonts w:ascii="Calibri Light" w:eastAsia="Calibri Light" w:hAnsi="Calibri Light" w:cs="Calibri Light"/>
-          <w:b/>
-          <w:bCs/>
-          <w:sz w:val="60"/>
-          <w:szCs w:val="60"/>
-          <w:u w:color="000000"/>
-        </w:rPr>
-        <w:t>as Avanzadas de Desarrollo de Software.</w:t>
+        <w:t>Técnicas y Tecnologías Avanzadas de Desarrollo de Software.</w:t>
       </w:r>
     </w:p>
     <w:p>
@@ -263,67 +203,7 @@
           <w:szCs w:val="52"/>
           <w:u w:color="000000"/>
         </w:rPr>
-        <w:t>4to a</w:t>
-      </w:r>
-      <w:r>
-        <w:rPr>
-          <w:rStyle w:val="Ninguno"/>
-          <w:rFonts w:ascii="Helvetica" w:hAnsi="Helvetica"/>
-          <w:sz w:val="52"/>
-          <w:szCs w:val="52"/>
-          <w:u w:color="000000"/>
-        </w:rPr>
-        <w:t>ñ</w:t>
-      </w:r>
-      <w:r>
-        <w:rPr>
-          <w:rStyle w:val="Ninguno"/>
-          <w:rFonts w:ascii="Helvetica" w:hAnsi="Helvetica"/>
-          <w:sz w:val="52"/>
-          <w:szCs w:val="52"/>
-          <w:u w:color="000000"/>
-        </w:rPr>
-        <w:t>o de Ingenier</w:t>
-      </w:r>
-      <w:r>
-        <w:rPr>
-          <w:rStyle w:val="Ninguno"/>
-          <w:rFonts w:ascii="Helvetica" w:hAnsi="Helvetica"/>
-          <w:sz w:val="52"/>
-          <w:szCs w:val="52"/>
-          <w:u w:color="000000"/>
-        </w:rPr>
-        <w:t>í</w:t>
-      </w:r>
-      <w:r>
-        <w:rPr>
-          <w:rStyle w:val="Ninguno"/>
-          <w:rFonts w:ascii="Helvetica" w:hAnsi="Helvetica"/>
-          <w:sz w:val="52"/>
-          <w:szCs w:val="52"/>
-          <w:u w:color="000000"/>
-        </w:rPr>
-        <w:t>a en Sistemas de Informaci</w:t>
-      </w:r>
-      <w:r>
-        <w:rPr>
-          <w:rStyle w:val="Ninguno"/>
-          <w:rFonts w:ascii="Helvetica" w:hAnsi="Helvetica"/>
-          <w:sz w:val="52"/>
-          <w:szCs w:val="52"/>
-          <w:u w:color="000000"/>
-        </w:rPr>
-        <w:t>ó</w:t>
-      </w:r>
-      <w:r>
-        <w:rPr>
-          <w:rStyle w:val="Ninguno"/>
-          <w:rFonts w:ascii="Helvetica" w:hAnsi="Helvetica"/>
-          <w:sz w:val="52"/>
-          <w:szCs w:val="52"/>
-          <w:u w:color="000000"/>
-        </w:rPr>
-        <w:t>n</w:t>
+        <w:t>4to año de Ingeniería en Sistemas de Información</w:t>
       </w:r>
     </w:p>
     <w:p>
@@ -861,18 +741,7 @@
           <w:szCs w:val="32"/>
           <w:u w:color="000000"/>
         </w:rPr>
-        <w:t xml:space="preserve">, </w:t>
-      </w:r>
-      <w:r>
-        <w:rPr>
-          <w:rStyle w:val="Ninguno"/>
-          <w:rFonts w:ascii="Avenir Next" w:hAnsi="Avenir Next"/>
-          <w:spacing w:val="-5"/>
-          <w:sz w:val="32"/>
-          <w:szCs w:val="32"/>
-          <w:u w:color="000000"/>
-        </w:rPr>
-        <w:t>Juan Manuel. Legajo: 41885.</w:t>
+        <w:t>, Juan Manuel. Legajo: 41885.</w:t>
       </w:r>
     </w:p>
     <w:p>
@@ -938,21 +807,7 @@
           <w:rFonts w:eastAsia="Arial Unicode MS" w:cs="Arial Unicode MS"/>
           <w:lang w:val="es-ES_tradnl"/>
         </w:rPr>
-        <w:t xml:space="preserve"> es un proyecto que consiste en una p</w:t>
-      </w:r>
-      <w:r>
-        <w:rPr>
-          <w:rFonts w:eastAsia="Arial Unicode MS" w:cs="Arial Unicode MS"/>
-          <w:lang w:val="es-ES_tradnl"/>
-        </w:rPr>
-        <w:t>á</w:t>
-      </w:r>
-      <w:r>
-        <w:rPr>
-          <w:rFonts w:eastAsia="Arial Unicode MS" w:cs="Arial Unicode MS"/>
-          <w:lang w:val="es-ES_tradnl"/>
-        </w:rPr>
-        <w:t xml:space="preserve">gina de recomendaciones de libros. Existen varias entidades de negocio: </w:t>
+        <w:t xml:space="preserve"> es un proyecto que consiste en una página de recomendaciones de libros. Existen varias entidades de negocio: </w:t>
       </w:r>
       <w:r>
         <w:rPr>
@@ -968,21 +823,7 @@
           <w:rFonts w:eastAsia="Arial Unicode MS" w:cs="Arial Unicode MS"/>
           <w:lang w:val="es-ES_tradnl"/>
         </w:rPr>
-        <w:t>, que pueden agregar libros de su autor</w:t>
-      </w:r>
-      <w:r>
-        <w:rPr>
-          <w:rFonts w:eastAsia="Arial Unicode MS" w:cs="Arial Unicode MS"/>
-          <w:lang w:val="es-ES_tradnl"/>
-        </w:rPr>
-        <w:t>í</w:t>
-      </w:r>
-      <w:r>
-        <w:rPr>
-          <w:rFonts w:eastAsia="Arial Unicode MS" w:cs="Arial Unicode MS"/>
-          <w:lang w:val="es-ES_tradnl"/>
-        </w:rPr>
-        <w:t xml:space="preserve">a; </w:t>
+        <w:t xml:space="preserve">, que pueden agregar libros de su autoría; </w:t>
       </w:r>
       <w:r>
         <w:rPr>
@@ -1014,21 +855,7 @@
           <w:rFonts w:eastAsia="Arial Unicode MS" w:cs="Arial Unicode MS"/>
           <w:lang w:val="es-ES_tradnl"/>
         </w:rPr>
-        <w:t>, que pueden agregar libros a su biblioteca y pueden escribir rese</w:t>
-      </w:r>
-      <w:r>
-        <w:rPr>
-          <w:rFonts w:eastAsia="Arial Unicode MS" w:cs="Arial Unicode MS"/>
-          <w:lang w:val="es-ES_tradnl"/>
-        </w:rPr>
-        <w:t>ñ</w:t>
-      </w:r>
-      <w:r>
-        <w:rPr>
-          <w:rFonts w:eastAsia="Arial Unicode MS" w:cs="Arial Unicode MS"/>
-          <w:lang w:val="es-ES_tradnl"/>
-        </w:rPr>
-        <w:t xml:space="preserve">as; y </w:t>
+        <w:t xml:space="preserve">, que pueden agregar libros a su biblioteca y pueden escribir reseñas; y </w:t>
       </w:r>
       <w:r>
         <w:rPr>
@@ -1037,25 +864,7 @@
           <w:b/>
           <w:bCs/>
         </w:rPr>
-        <w:t>rese</w:t>
-      </w:r>
-      <w:r>
-        <w:rPr>
-          <w:rStyle w:val="Ninguno"/>
-          <w:rFonts w:eastAsia="Arial Unicode MS" w:cs="Arial Unicode MS"/>
-          <w:b/>
-          <w:bCs/>
-        </w:rPr>
-        <w:t>ñ</w:t>
-      </w:r>
-      <w:r>
-        <w:rPr>
-          <w:rStyle w:val="Ninguno"/>
-          <w:rFonts w:eastAsia="Arial Unicode MS" w:cs="Arial Unicode MS"/>
-          <w:b/>
-          <w:bCs/>
-        </w:rPr>
-        <w:t>as</w:t>
+        <w:t>reseñas</w:t>
       </w:r>
       <w:r>
         <w:rPr>
@@ -1079,28 +888,7 @@
           <w:rFonts w:eastAsia="Arial Unicode MS" w:cs="Arial Unicode MS"/>
           <w:lang w:val="es-ES_tradnl"/>
         </w:rPr>
-        <w:t>En esta misma carpeta</w:t>
-      </w:r>
-      <w:r>
-        <w:rPr>
-          <w:rFonts w:eastAsia="Arial Unicode MS" w:cs="Arial Unicode MS"/>
-          <w:lang w:val="es-ES_tradnl"/>
-        </w:rPr>
-        <w:t xml:space="preserve"> se encontrar</w:t>
-      </w:r>
-      <w:r>
-        <w:rPr>
-          <w:rFonts w:eastAsia="Arial Unicode MS" w:cs="Arial Unicode MS"/>
-          <w:lang w:val="es-ES_tradnl"/>
-        </w:rPr>
-        <w:t xml:space="preserve">á </w:t>
-      </w:r>
-      <w:r>
-        <w:rPr>
-          <w:rFonts w:eastAsia="Arial Unicode MS" w:cs="Arial Unicode MS"/>
-          <w:lang w:val="es-ES_tradnl"/>
-        </w:rPr>
-        <w:t>el modelo de datos de la plataforma.</w:t>
+        <w:t>En esta misma carpeta se encontrará el modelo de datos de la plataforma.</w:t>
       </w:r>
     </w:p>
     <w:p>
@@ -1182,21 +970,7 @@
           <w:rFonts w:eastAsia="Arial Unicode MS" w:cs="Arial Unicode MS"/>
           <w:lang w:val="es-ES_tradnl"/>
         </w:rPr>
-        <w:t>Permitir la rese</w:t>
-      </w:r>
-      <w:r>
-        <w:rPr>
-          <w:rFonts w:eastAsia="Arial Unicode MS" w:cs="Arial Unicode MS"/>
-          <w:lang w:val="es-ES_tradnl"/>
-        </w:rPr>
-        <w:t>ñ</w:t>
-      </w:r>
-      <w:r>
-        <w:rPr>
-          <w:rFonts w:eastAsia="Arial Unicode MS" w:cs="Arial Unicode MS"/>
-          <w:lang w:val="es-ES_tradnl"/>
-        </w:rPr>
-        <w:t>a de libros por parte del usuario.</w:t>
+        <w:t>Permitir la reseña de libros por parte del usuario.</w:t>
       </w:r>
     </w:p>
     <w:p>
@@ -1212,21 +986,7 @@
           <w:rFonts w:eastAsia="Arial Unicode MS" w:cs="Arial Unicode MS"/>
           <w:lang w:val="es-ES_tradnl"/>
         </w:rPr>
-        <w:t>Permitir la rese</w:t>
-      </w:r>
-      <w:r>
-        <w:rPr>
-          <w:rFonts w:eastAsia="Arial Unicode MS" w:cs="Arial Unicode MS"/>
-          <w:lang w:val="es-ES_tradnl"/>
-        </w:rPr>
-        <w:t>ñ</w:t>
-      </w:r>
-      <w:r>
-        <w:rPr>
-          <w:rFonts w:eastAsia="Arial Unicode MS" w:cs="Arial Unicode MS"/>
-          <w:lang w:val="es-ES_tradnl"/>
-        </w:rPr>
-        <w:t>a de autores por parte del usuario.</w:t>
+        <w:t>Permitir la reseña de autores por parte del usuario.</w:t>
       </w:r>
     </w:p>
     <w:p>
@@ -1242,14 +1002,7 @@
           <w:rFonts w:eastAsia="Arial Unicode MS" w:cs="Arial Unicode MS"/>
           <w:lang w:val="es-ES_tradnl"/>
         </w:rPr>
-        <w:t>Permitir agregar libros a</w:t>
-      </w:r>
-      <w:r>
-        <w:rPr>
-          <w:rFonts w:eastAsia="Arial Unicode MS" w:cs="Arial Unicode MS"/>
-          <w:lang w:val="es-ES_tradnl"/>
-        </w:rPr>
-        <w:t xml:space="preserve"> </w:t>
+        <w:t xml:space="preserve">Permitir agregar libros a </w:t>
       </w:r>
       <w:proofErr w:type="spellStart"/>
       <w:r>
@@ -1299,6 +1052,38 @@
         </w:rPr>
         <w:t xml:space="preserve"> de usuarios.</w:t>
       </w:r>
+    </w:p>
+    <w:p>
+      <w:pPr>
+        <w:pStyle w:val="Cuerpo"/>
+        <w:numPr>
+          <w:ilvl w:val="0"/>
+          <w:numId w:val="3"/>
+        </w:numPr>
+      </w:pPr>
+      <w:r>
+        <w:rPr>
+          <w:rFonts w:eastAsia="Arial Unicode MS" w:cs="Arial Unicode MS"/>
+          <w:lang w:val="es-ES_tradnl"/>
+        </w:rPr>
+        <w:t xml:space="preserve">Manejo básico de errores – </w:t>
+      </w:r>
+      <w:proofErr w:type="spellStart"/>
+      <w:r>
+        <w:rPr>
+          <w:rFonts w:eastAsia="Arial Unicode MS" w:cs="Arial Unicode MS"/>
+          <w:lang w:val="es-ES_tradnl"/>
+        </w:rPr>
+        <w:t>request</w:t>
+      </w:r>
+      <w:proofErr w:type="spellEnd"/>
+      <w:r>
+        <w:rPr>
+          <w:rFonts w:eastAsia="Arial Unicode MS" w:cs="Arial Unicode MS"/>
+          <w:lang w:val="es-ES_tradnl"/>
+        </w:rPr>
+        <w:t xml:space="preserve"> no encontrados.</w:t>
+      </w:r>
       <w:bookmarkStart w:id="0" w:name="_GoBack"/>
       <w:bookmarkEnd w:id="0"/>
     </w:p>
@@ -1374,21 +1159,7 @@
           <w:rFonts w:eastAsia="Arial Unicode MS" w:cs="Arial Unicode MS"/>
           <w:lang w:val="es-ES_tradnl"/>
         </w:rPr>
-        <w:t>Kute.js (librer</w:t>
-      </w:r>
-      <w:r>
-        <w:rPr>
-          <w:rFonts w:eastAsia="Arial Unicode MS" w:cs="Arial Unicode MS"/>
-          <w:lang w:val="es-ES_tradnl"/>
-        </w:rPr>
-        <w:t>í</w:t>
-      </w:r>
-      <w:r>
-        <w:rPr>
-          <w:rFonts w:eastAsia="Arial Unicode MS" w:cs="Arial Unicode MS"/>
-          <w:lang w:val="es-ES_tradnl"/>
-        </w:rPr>
-        <w:t>a de animaciones web).</w:t>
+        <w:t>Kute.js (librería de animaciones web).</w:t>
       </w:r>
     </w:p>
     <w:p>
@@ -1520,12 +1291,6 @@
         </w:tblBorders>
         <w:shd w:val="clear" w:color="auto" w:fill="BDC0BF"/>
         <w:tblLayout w:type="fixed"/>
-        <w:tblCellMar>
-          <w:top w:w="0" w:type="dxa"/>
-          <w:left w:w="0" w:type="dxa"/>
-          <w:bottom w:w="0" w:type="dxa"/>
-          <w:right w:w="0" w:type="dxa"/>
-        </w:tblCellMar>
         <w:tblLook w:val="04A0" w:firstRow="1" w:lastRow="0" w:firstColumn="1" w:lastColumn="0" w:noHBand="0" w:noVBand="1"/>
       </w:tblPr>
       <w:tblGrid>
@@ -1534,14 +1299,6 @@
         <w:gridCol w:w="3211"/>
       </w:tblGrid>
       <w:tr>
-        <w:tblPrEx>
-          <w:tblCellMar>
-            <w:top w:w="0" w:type="dxa"/>
-            <w:left w:w="0" w:type="dxa"/>
-            <w:bottom w:w="0" w:type="dxa"/>
-            <w:right w:w="0" w:type="dxa"/>
-          </w:tblCellMar>
-        </w:tblPrEx>
         <w:trPr>
           <w:trHeight w:val="279"/>
           <w:tblHeader/>
@@ -1629,19 +1386,7 @@
               <w:rPr>
                 <w:rFonts w:eastAsia="Arial Unicode MS" w:cs="Arial Unicode MS"/>
               </w:rPr>
-              <w:t>Criterio de aceptaci</w:t>
-            </w:r>
-            <w:r>
-              <w:rPr>
-                <w:rFonts w:eastAsia="Arial Unicode MS" w:cs="Arial Unicode MS"/>
-              </w:rPr>
-              <w:t>ó</w:t>
-            </w:r>
-            <w:r>
-              <w:rPr>
-                <w:rFonts w:eastAsia="Arial Unicode MS" w:cs="Arial Unicode MS"/>
-              </w:rPr>
-              <w:t>n</w:t>
+              <w:t>Criterio de aceptación</w:t>
             </w:r>
           </w:p>
         </w:tc>
@@ -1649,12 +1394,6 @@
       <w:tr>
         <w:tblPrEx>
           <w:shd w:val="clear" w:color="auto" w:fill="auto"/>
-          <w:tblCellMar>
-            <w:top w:w="0" w:type="dxa"/>
-            <w:left w:w="0" w:type="dxa"/>
-            <w:bottom w:w="0" w:type="dxa"/>
-            <w:right w:w="0" w:type="dxa"/>
-          </w:tblCellMar>
         </w:tblPrEx>
         <w:trPr>
           <w:trHeight w:val="279"/>
@@ -1720,12 +1459,6 @@
       <w:tr>
         <w:tblPrEx>
           <w:shd w:val="clear" w:color="auto" w:fill="auto"/>
-          <w:tblCellMar>
-            <w:top w:w="0" w:type="dxa"/>
-            <w:left w:w="0" w:type="dxa"/>
-            <w:bottom w:w="0" w:type="dxa"/>
-            <w:right w:w="0" w:type="dxa"/>
-          </w:tblCellMar>
         </w:tblPrEx>
         <w:trPr>
           <w:trHeight w:val="279"/>
@@ -1791,12 +1524,6 @@
       <w:tr>
         <w:tblPrEx>
           <w:shd w:val="clear" w:color="auto" w:fill="auto"/>
-          <w:tblCellMar>
-            <w:top w:w="0" w:type="dxa"/>
-            <w:left w:w="0" w:type="dxa"/>
-            <w:bottom w:w="0" w:type="dxa"/>
-            <w:right w:w="0" w:type="dxa"/>
-          </w:tblCellMar>
         </w:tblPrEx>
         <w:trPr>
           <w:trHeight w:val="279"/>
@@ -1862,12 +1589,6 @@
       <w:tr>
         <w:tblPrEx>
           <w:shd w:val="clear" w:color="auto" w:fill="auto"/>
-          <w:tblCellMar>
-            <w:top w:w="0" w:type="dxa"/>
-            <w:left w:w="0" w:type="dxa"/>
-            <w:bottom w:w="0" w:type="dxa"/>
-            <w:right w:w="0" w:type="dxa"/>
-          </w:tblCellMar>
         </w:tblPrEx>
         <w:trPr>
           <w:trHeight w:val="279"/>
@@ -2015,25 +1736,15 @@
       </w:rPr>
       <w:t xml:space="preserve"> de </w:t>
     </w:r>
-    <w:r>
-      <w:fldChar w:fldCharType="begin"/>
-    </w:r>
-    <w:r>
-      <w:instrText xml:space="preserve"> NUMPAGES </w:instrText>
-    </w:r>
-    <w:r>
-      <w:fldChar w:fldCharType="separate"/>
-    </w:r>
-    <w:r>
-      <w:rPr>
-        <w:rFonts w:hint="eastAsia"/>
-        <w:noProof/>
-      </w:rPr>
-      <w:t>2</w:t>
-    </w:r>
-    <w:r>
-      <w:fldChar w:fldCharType="end"/>
-    </w:r>
+    <w:fldSimple w:instr=" NUMPAGES ">
+      <w:r>
+        <w:rPr>
+          <w:rFonts w:hint="eastAsia"/>
+          <w:noProof/>
+        </w:rPr>
+        <w:t>2</w:t>
+      </w:r>
+    </w:fldSimple>
   </w:p>
 </w:ftr>
 </file>

</xml_diff>